<commit_message>
upload part of note2
</commit_message>
<xml_diff>
--- a/learning process/PythonNote2.docx
+++ b/learning process/PythonNote2.docx
@@ -13,6 +13,1737 @@
           <w:rFonts w:hint="eastAsia"/>
         </w:rPr>
         <w:t>PythonNote2</w:t>
+      </w:r>
+    </w:p>
+    <w:p>
+      <w:pPr>
+        <w:pStyle w:val="Heading1"/>
+        <w:shd w:val="clear" w:color="auto" w:fill="FFFFFF"/>
+        <w:spacing w:before="129"/>
+        <w:rPr>
+          <w:rFonts w:ascii="Helvetica Neue" w:eastAsia="Times New Roman" w:hAnsi="Helvetica Neue" w:hint="eastAsia"/>
+          <w:color w:val="000000"/>
+          <w:szCs w:val="39"/>
+        </w:rPr>
+      </w:pPr>
+      <w:r>
+        <w:rPr>
+          <w:rFonts w:ascii="Helvetica Neue" w:eastAsia="Times New Roman" w:hAnsi="Helvetica Neue"/>
+          <w:color w:val="000000"/>
+          <w:szCs w:val="39"/>
+        </w:rPr>
+        <w:t>## Creating a list</w:t>
+      </w:r>
+    </w:p>
+    <w:p>
+      <w:pPr>
+        <w:pStyle w:val="Heading1"/>
+        <w:shd w:val="clear" w:color="auto" w:fill="FFFFFF"/>
+        <w:spacing w:before="129"/>
+        <w:rPr>
+          <w:rFonts w:ascii="Helvetica Neue" w:eastAsia="Times New Roman" w:hAnsi="Helvetica Neue"/>
+          <w:color w:val="000000"/>
+          <w:sz w:val="24"/>
+          <w:szCs w:val="39"/>
+        </w:rPr>
+      </w:pPr>
+      <w:r>
+        <w:rPr>
+          <w:rFonts w:ascii="Helvetica Neue" w:eastAsia="Times New Roman" w:hAnsi="Helvetica Neue"/>
+          <w:color w:val="000000"/>
+          <w:sz w:val="24"/>
+          <w:szCs w:val="39"/>
+        </w:rPr>
+        <w:t>* A string is a sequence of characters</w:t>
+      </w:r>
+    </w:p>
+    <w:p>
+      <w:pPr>
+        <w:pStyle w:val="Heading1"/>
+        <w:shd w:val="clear" w:color="auto" w:fill="FFFFFF"/>
+        <w:spacing w:before="129"/>
+        <w:rPr>
+          <w:rFonts w:ascii="Helvetica Neue" w:eastAsia="Times New Roman" w:hAnsi="Helvetica Neue"/>
+          <w:color w:val="000000"/>
+          <w:sz w:val="24"/>
+          <w:szCs w:val="39"/>
+        </w:rPr>
+      </w:pPr>
+      <w:r>
+        <w:rPr>
+          <w:rFonts w:ascii="Helvetica Neue" w:eastAsia="Times New Roman" w:hAnsi="Helvetica Neue"/>
+          <w:color w:val="000000"/>
+          <w:sz w:val="24"/>
+          <w:szCs w:val="39"/>
+        </w:rPr>
+        <w:t>* A list contains a sequence of any type</w:t>
+      </w:r>
+    </w:p>
+    <w:p>
+      <w:pPr>
+        <w:pStyle w:val="Heading1"/>
+        <w:shd w:val="clear" w:color="auto" w:fill="FFFFFF"/>
+        <w:spacing w:before="129"/>
+        <w:rPr>
+          <w:rFonts w:ascii="Helvetica Neue" w:eastAsia="Times New Roman" w:hAnsi="Helvetica Neue"/>
+          <w:color w:val="000000"/>
+          <w:sz w:val="24"/>
+          <w:szCs w:val="39"/>
+        </w:rPr>
+      </w:pPr>
+      <w:r>
+        <w:rPr>
+          <w:rFonts w:ascii="Helvetica Neue" w:eastAsia="Times New Roman" w:hAnsi="Helvetica Neue"/>
+          <w:color w:val="000000"/>
+          <w:sz w:val="24"/>
+          <w:szCs w:val="39"/>
+        </w:rPr>
+        <w:t xml:space="preserve">* A list is denoted with brackets [ </w:t>
+      </w:r>
+      <w:proofErr w:type="gramStart"/>
+      <w:r>
+        <w:rPr>
+          <w:rFonts w:ascii="Helvetica Neue" w:eastAsia="Times New Roman" w:hAnsi="Helvetica Neue"/>
+          <w:color w:val="000000"/>
+          <w:sz w:val="24"/>
+          <w:szCs w:val="39"/>
+        </w:rPr>
+        <w:t>and ]</w:t>
+      </w:r>
+      <w:proofErr w:type="gramEnd"/>
+    </w:p>
+    <w:p>
+      <w:pPr>
+        <w:pStyle w:val="Heading1"/>
+        <w:shd w:val="clear" w:color="auto" w:fill="FFFFFF"/>
+        <w:spacing w:before="129"/>
+        <w:rPr>
+          <w:rFonts w:ascii="Helvetica Neue" w:eastAsia="Times New Roman" w:hAnsi="Helvetica Neue" w:hint="eastAsia"/>
+          <w:color w:val="000000"/>
+          <w:sz w:val="24"/>
+          <w:szCs w:val="39"/>
+        </w:rPr>
+      </w:pPr>
+      <w:r>
+        <w:rPr>
+          <w:rFonts w:ascii="Helvetica Neue" w:eastAsia="Times New Roman" w:hAnsi="Helvetica Neue"/>
+          <w:color w:val="000000"/>
+          <w:sz w:val="24"/>
+          <w:szCs w:val="39"/>
+        </w:rPr>
+        <w:t>* Can contain a nested list</w:t>
+      </w:r>
+    </w:p>
+    <w:p>
+      <w:pPr>
+        <w:rPr>
+          <w:rFonts w:hint="eastAsia"/>
+        </w:rPr>
+      </w:pPr>
+    </w:p>
+    <w:p>
+      <w:proofErr w:type="spellStart"/>
+      <w:r>
+        <w:t>mylist</w:t>
+      </w:r>
+      <w:proofErr w:type="spellEnd"/>
+      <w:r>
+        <w:t xml:space="preserve"> = ["a", "b", "c"]</w:t>
+      </w:r>
+    </w:p>
+    <w:p>
+      <w:r>
+        <w:t>print (</w:t>
+      </w:r>
+      <w:proofErr w:type="spellStart"/>
+      <w:r>
+        <w:t>mylist</w:t>
+      </w:r>
+      <w:proofErr w:type="spellEnd"/>
+      <w:r>
+        <w:t>)</w:t>
+      </w:r>
+    </w:p>
+    <w:p>
+      <w:r>
+        <w:t>print (</w:t>
+      </w:r>
+      <w:proofErr w:type="spellStart"/>
+      <w:r>
+        <w:t>len</w:t>
+      </w:r>
+      <w:proofErr w:type="spellEnd"/>
+      <w:r>
+        <w:t>(</w:t>
+      </w:r>
+      <w:proofErr w:type="spellStart"/>
+      <w:r>
+        <w:t>mylist</w:t>
+      </w:r>
+      <w:proofErr w:type="spellEnd"/>
+      <w:r>
+        <w:t>))</w:t>
+      </w:r>
+    </w:p>
+    <w:p>
+      <w:pPr>
+        <w:rPr>
+          <w:rFonts w:hint="eastAsia"/>
+        </w:rPr>
+      </w:pPr>
+      <w:r>
+        <w:t>print (</w:t>
+      </w:r>
+      <w:proofErr w:type="spellStart"/>
+      <w:proofErr w:type="gramStart"/>
+      <w:r>
+        <w:t>mylist</w:t>
+      </w:r>
+      <w:proofErr w:type="spellEnd"/>
+      <w:r>
+        <w:t>[</w:t>
+      </w:r>
+      <w:proofErr w:type="gramEnd"/>
+      <w:r>
+        <w:t>0])</w:t>
+      </w:r>
+    </w:p>
+    <w:p>
+      <w:pPr>
+        <w:rPr>
+          <w:rFonts w:hint="eastAsia"/>
+        </w:rPr>
+      </w:pPr>
+    </w:p>
+    <w:p>
+      <w:r>
+        <w:t>vocabulary = ["iteration", "selection", "control"]</w:t>
+      </w:r>
+    </w:p>
+    <w:p>
+      <w:r>
+        <w:t>numbers = [17, 123]</w:t>
+      </w:r>
+    </w:p>
+    <w:p>
+      <w:r>
+        <w:t>empty = []</w:t>
+      </w:r>
+    </w:p>
+    <w:p>
+      <w:proofErr w:type="spellStart"/>
+      <w:r>
+        <w:t>mixedlist</w:t>
+      </w:r>
+      <w:proofErr w:type="spellEnd"/>
+      <w:r>
+        <w:t xml:space="preserve"> = ["hello", 2.0, 5*2, [10, 20]]</w:t>
+      </w:r>
+    </w:p>
+    <w:p/>
+    <w:p>
+      <w:r>
+        <w:t>print (numbers)</w:t>
+      </w:r>
+    </w:p>
+    <w:p>
+      <w:r>
+        <w:t>print (</w:t>
+      </w:r>
+      <w:proofErr w:type="spellStart"/>
+      <w:r>
+        <w:t>mixedlist</w:t>
+      </w:r>
+      <w:proofErr w:type="spellEnd"/>
+      <w:r>
+        <w:t>)</w:t>
+      </w:r>
+    </w:p>
+    <w:p>
+      <w:r>
+        <w:t>print (empty)</w:t>
+      </w:r>
+    </w:p>
+    <w:p>
+      <w:proofErr w:type="spellStart"/>
+      <w:r>
+        <w:t>newlist</w:t>
+      </w:r>
+      <w:proofErr w:type="spellEnd"/>
+      <w:r>
+        <w:t xml:space="preserve"> = [numbers, </w:t>
+      </w:r>
+      <w:proofErr w:type="gramStart"/>
+      <w:r>
+        <w:t>vocabulary,[</w:t>
+      </w:r>
+      <w:proofErr w:type="gramEnd"/>
+      <w:r>
+        <w:t>'test string', 'and' ,'another']]</w:t>
+      </w:r>
+    </w:p>
+    <w:p>
+      <w:pPr>
+        <w:rPr>
+          <w:rFonts w:hint="eastAsia"/>
+        </w:rPr>
+      </w:pPr>
+      <w:r>
+        <w:t>print (</w:t>
+      </w:r>
+      <w:proofErr w:type="spellStart"/>
+      <w:r>
+        <w:t>newlist</w:t>
+      </w:r>
+      <w:proofErr w:type="spellEnd"/>
+      <w:r>
+        <w:t>)</w:t>
+      </w:r>
+    </w:p>
+    <w:p>
+      <w:pPr>
+        <w:rPr>
+          <w:rFonts w:hint="eastAsia"/>
+        </w:rPr>
+      </w:pPr>
+    </w:p>
+    <w:p>
+      <w:pPr>
+        <w:rPr>
+          <w:rFonts w:hint="eastAsia"/>
+        </w:rPr>
+      </w:pPr>
+      <w:r>
+        <w:t>print (</w:t>
+      </w:r>
+      <w:proofErr w:type="spellStart"/>
+      <w:r>
+        <w:t>len</w:t>
+      </w:r>
+      <w:proofErr w:type="spellEnd"/>
+      <w:r>
+        <w:t>(</w:t>
+      </w:r>
+      <w:proofErr w:type="spellStart"/>
+      <w:r>
+        <w:t>newlist</w:t>
+      </w:r>
+      <w:proofErr w:type="spellEnd"/>
+      <w:r>
+        <w:t>))</w:t>
+      </w:r>
+    </w:p>
+    <w:p>
+      <w:pPr>
+        <w:rPr>
+          <w:rFonts w:hint="eastAsia"/>
+        </w:rPr>
+      </w:pPr>
+    </w:p>
+    <w:p>
+      <w:pPr>
+        <w:rPr>
+          <w:rFonts w:hint="eastAsia"/>
+        </w:rPr>
+      </w:pPr>
+    </w:p>
+    <w:p>
+      <w:pPr>
+        <w:pStyle w:val="Heading2"/>
+        <w:shd w:val="clear" w:color="auto" w:fill="FFFFFF"/>
+        <w:spacing w:before="153"/>
+        <w:rPr>
+          <w:rFonts w:ascii="Helvetica Neue" w:eastAsia="Times New Roman" w:hAnsi="Helvetica Neue"/>
+          <w:color w:val="000000"/>
+          <w:sz w:val="33"/>
+          <w:szCs w:val="33"/>
+          <w:lang w:val="en-AU"/>
+        </w:rPr>
+      </w:pPr>
+      <w:r>
+        <w:rPr>
+          <w:rFonts w:ascii="Helvetica Neue" w:eastAsia="Times New Roman" w:hAnsi="Helvetica Neue"/>
+          <w:color w:val="000000"/>
+          <w:sz w:val="33"/>
+          <w:szCs w:val="33"/>
+        </w:rPr>
+        <w:t>Common operations</w:t>
+      </w:r>
+    </w:p>
+    <w:p>
+      <w:pPr>
+        <w:numPr>
+          <w:ilvl w:val="0"/>
+          <w:numId w:val="1"/>
+        </w:numPr>
+        <w:shd w:val="clear" w:color="auto" w:fill="FFFFFF"/>
+        <w:spacing w:before="100" w:beforeAutospacing="1" w:after="100" w:afterAutospacing="1"/>
+        <w:ind w:left="480" w:right="480"/>
+        <w:rPr>
+          <w:rFonts w:ascii="Helvetica Neue" w:eastAsia="Times New Roman" w:hAnsi="Helvetica Neue"/>
+          <w:color w:val="000000"/>
+          <w:sz w:val="21"/>
+          <w:szCs w:val="21"/>
+        </w:rPr>
+      </w:pPr>
+      <w:proofErr w:type="spellStart"/>
+      <w:r>
+        <w:rPr>
+          <w:rStyle w:val="HTMLCode"/>
+          <w:rFonts w:ascii="Courier" w:hAnsi="Courier"/>
+          <w:color w:val="000000"/>
+          <w:sz w:val="21"/>
+          <w:szCs w:val="21"/>
+          <w:bdr w:val="none" w:sz="0" w:space="0" w:color="auto" w:frame="1"/>
+          <w:shd w:val="clear" w:color="auto" w:fill="FFFFFF"/>
+        </w:rPr>
+        <w:t>len</w:t>
+      </w:r>
+      <w:proofErr w:type="spellEnd"/>
+      <w:r>
+        <w:rPr>
+          <w:rStyle w:val="apple-converted-space"/>
+          <w:rFonts w:ascii="Helvetica Neue" w:eastAsia="Times New Roman" w:hAnsi="Helvetica Neue"/>
+          <w:color w:val="000000"/>
+          <w:sz w:val="21"/>
+          <w:szCs w:val="21"/>
+        </w:rPr>
+        <w:t> </w:t>
+      </w:r>
+      <w:r>
+        <w:rPr>
+          <w:rFonts w:ascii="Helvetica Neue" w:eastAsia="Times New Roman" w:hAnsi="Helvetica Neue"/>
+          <w:color w:val="000000"/>
+          <w:sz w:val="21"/>
+          <w:szCs w:val="21"/>
+        </w:rPr>
+        <w:t>returns the length of the list</w:t>
+      </w:r>
+    </w:p>
+    <w:p>
+      <w:pPr>
+        <w:numPr>
+          <w:ilvl w:val="0"/>
+          <w:numId w:val="1"/>
+        </w:numPr>
+        <w:shd w:val="clear" w:color="auto" w:fill="FFFFFF"/>
+        <w:spacing w:before="100" w:beforeAutospacing="1" w:after="100" w:afterAutospacing="1"/>
+        <w:ind w:left="480" w:right="480"/>
+        <w:rPr>
+          <w:rFonts w:ascii="Helvetica Neue" w:eastAsia="Times New Roman" w:hAnsi="Helvetica Neue"/>
+          <w:color w:val="000000"/>
+          <w:sz w:val="21"/>
+          <w:szCs w:val="21"/>
+        </w:rPr>
+      </w:pPr>
+      <w:proofErr w:type="spellStart"/>
+      <w:r>
+        <w:rPr>
+          <w:rFonts w:ascii="Helvetica Neue" w:eastAsia="Times New Roman" w:hAnsi="Helvetica Neue"/>
+          <w:color w:val="000000"/>
+          <w:sz w:val="21"/>
+          <w:szCs w:val="21"/>
+        </w:rPr>
+        <w:t>concatentation</w:t>
+      </w:r>
+      <w:proofErr w:type="spellEnd"/>
+      <w:r>
+        <w:rPr>
+          <w:rFonts w:ascii="Helvetica Neue" w:eastAsia="Times New Roman" w:hAnsi="Helvetica Neue"/>
+          <w:color w:val="000000"/>
+          <w:sz w:val="21"/>
+          <w:szCs w:val="21"/>
+        </w:rPr>
+        <w:t xml:space="preserve"> (</w:t>
+      </w:r>
+      <w:r>
+        <w:rPr>
+          <w:rStyle w:val="HTMLCode"/>
+          <w:rFonts w:ascii="Courier" w:hAnsi="Courier"/>
+          <w:color w:val="000000"/>
+          <w:sz w:val="21"/>
+          <w:szCs w:val="21"/>
+          <w:bdr w:val="none" w:sz="0" w:space="0" w:color="auto" w:frame="1"/>
+          <w:shd w:val="clear" w:color="auto" w:fill="FFFFFF"/>
+        </w:rPr>
+        <w:t>+</w:t>
+      </w:r>
+      <w:r>
+        <w:rPr>
+          <w:rFonts w:ascii="Helvetica Neue" w:eastAsia="Times New Roman" w:hAnsi="Helvetica Neue"/>
+          <w:color w:val="000000"/>
+          <w:sz w:val="21"/>
+          <w:szCs w:val="21"/>
+        </w:rPr>
+        <w:t>) and repetition (</w:t>
+      </w:r>
+      <w:r>
+        <w:rPr>
+          <w:rStyle w:val="HTMLCode"/>
+          <w:rFonts w:ascii="Courier" w:hAnsi="Courier"/>
+          <w:color w:val="000000"/>
+          <w:sz w:val="21"/>
+          <w:szCs w:val="21"/>
+          <w:bdr w:val="none" w:sz="0" w:space="0" w:color="auto" w:frame="1"/>
+          <w:shd w:val="clear" w:color="auto" w:fill="FFFFFF"/>
+        </w:rPr>
+        <w:t>*</w:t>
+      </w:r>
+      <w:r>
+        <w:rPr>
+          <w:rFonts w:ascii="Helvetica Neue" w:eastAsia="Times New Roman" w:hAnsi="Helvetica Neue"/>
+          <w:color w:val="000000"/>
+          <w:sz w:val="21"/>
+          <w:szCs w:val="21"/>
+        </w:rPr>
+        <w:t>)</w:t>
+      </w:r>
+    </w:p>
+    <w:p>
+      <w:pPr>
+        <w:numPr>
+          <w:ilvl w:val="1"/>
+          <w:numId w:val="1"/>
+        </w:numPr>
+        <w:shd w:val="clear" w:color="auto" w:fill="FFFFFF"/>
+        <w:spacing w:before="100" w:beforeAutospacing="1" w:after="100" w:afterAutospacing="1"/>
+        <w:ind w:left="960" w:right="960"/>
+        <w:rPr>
+          <w:rFonts w:ascii="Helvetica Neue" w:eastAsia="Times New Roman" w:hAnsi="Helvetica Neue"/>
+          <w:color w:val="000000"/>
+          <w:sz w:val="21"/>
+          <w:szCs w:val="21"/>
+        </w:rPr>
+      </w:pPr>
+      <w:r>
+        <w:rPr>
+          <w:rStyle w:val="Emphasis"/>
+          <w:rFonts w:ascii="Helvetica Neue" w:eastAsia="Times New Roman" w:hAnsi="Helvetica Neue"/>
+          <w:color w:val="000000"/>
+          <w:sz w:val="21"/>
+          <w:szCs w:val="21"/>
+        </w:rPr>
+        <w:t>creates new list objects</w:t>
+      </w:r>
+    </w:p>
+    <w:p>
+      <w:pPr>
+        <w:numPr>
+          <w:ilvl w:val="0"/>
+          <w:numId w:val="1"/>
+        </w:numPr>
+        <w:shd w:val="clear" w:color="auto" w:fill="FFFFFF"/>
+        <w:spacing w:before="100" w:beforeAutospacing="1" w:after="100" w:afterAutospacing="1"/>
+        <w:ind w:left="480" w:right="480"/>
+        <w:rPr>
+          <w:rFonts w:ascii="Helvetica Neue" w:eastAsia="Times New Roman" w:hAnsi="Helvetica Neue"/>
+          <w:color w:val="000000"/>
+          <w:sz w:val="21"/>
+          <w:szCs w:val="21"/>
+        </w:rPr>
+      </w:pPr>
+      <w:r>
+        <w:rPr>
+          <w:rFonts w:ascii="Helvetica Neue" w:eastAsia="Times New Roman" w:hAnsi="Helvetica Neue"/>
+          <w:color w:val="000000"/>
+          <w:sz w:val="21"/>
+          <w:szCs w:val="21"/>
+        </w:rPr>
+        <w:t>access elements (</w:t>
+      </w:r>
+      <w:r>
+        <w:rPr>
+          <w:rStyle w:val="HTMLCode"/>
+          <w:rFonts w:ascii="Courier" w:hAnsi="Courier"/>
+          <w:color w:val="000000"/>
+          <w:sz w:val="21"/>
+          <w:szCs w:val="21"/>
+          <w:bdr w:val="none" w:sz="0" w:space="0" w:color="auto" w:frame="1"/>
+          <w:shd w:val="clear" w:color="auto" w:fill="FFFFFF"/>
+        </w:rPr>
+        <w:t>[</w:t>
+      </w:r>
+      <w:proofErr w:type="spellStart"/>
+      <w:r>
+        <w:rPr>
+          <w:rStyle w:val="HTMLCode"/>
+          <w:rFonts w:ascii="Courier" w:hAnsi="Courier"/>
+          <w:color w:val="000000"/>
+          <w:sz w:val="21"/>
+          <w:szCs w:val="21"/>
+          <w:bdr w:val="none" w:sz="0" w:space="0" w:color="auto" w:frame="1"/>
+          <w:shd w:val="clear" w:color="auto" w:fill="FFFFFF"/>
+        </w:rPr>
+        <w:t>i</w:t>
+      </w:r>
+      <w:proofErr w:type="spellEnd"/>
+      <w:r>
+        <w:rPr>
+          <w:rStyle w:val="HTMLCode"/>
+          <w:rFonts w:ascii="Courier" w:hAnsi="Courier"/>
+          <w:color w:val="000000"/>
+          <w:sz w:val="21"/>
+          <w:szCs w:val="21"/>
+          <w:bdr w:val="none" w:sz="0" w:space="0" w:color="auto" w:frame="1"/>
+          <w:shd w:val="clear" w:color="auto" w:fill="FFFFFF"/>
+        </w:rPr>
+        <w:t>]</w:t>
+      </w:r>
+      <w:r>
+        <w:rPr>
+          <w:rStyle w:val="apple-converted-space"/>
+          <w:rFonts w:ascii="Helvetica Neue" w:eastAsia="Times New Roman" w:hAnsi="Helvetica Neue"/>
+          <w:color w:val="000000"/>
+          <w:sz w:val="21"/>
+          <w:szCs w:val="21"/>
+        </w:rPr>
+        <w:t> </w:t>
+      </w:r>
+      <w:r>
+        <w:rPr>
+          <w:rFonts w:ascii="Helvetica Neue" w:eastAsia="Times New Roman" w:hAnsi="Helvetica Neue"/>
+          <w:color w:val="000000"/>
+          <w:sz w:val="21"/>
+          <w:szCs w:val="21"/>
+        </w:rPr>
+        <w:t>where</w:t>
+      </w:r>
+      <w:r>
+        <w:rPr>
+          <w:rStyle w:val="apple-converted-space"/>
+          <w:rFonts w:ascii="Helvetica Neue" w:eastAsia="Times New Roman" w:hAnsi="Helvetica Neue"/>
+          <w:color w:val="000000"/>
+          <w:sz w:val="21"/>
+          <w:szCs w:val="21"/>
+        </w:rPr>
+        <w:t> </w:t>
+      </w:r>
+      <w:proofErr w:type="spellStart"/>
+      <w:r>
+        <w:rPr>
+          <w:rStyle w:val="HTMLCode"/>
+          <w:rFonts w:ascii="Courier" w:hAnsi="Courier"/>
+          <w:color w:val="000000"/>
+          <w:sz w:val="21"/>
+          <w:szCs w:val="21"/>
+          <w:bdr w:val="none" w:sz="0" w:space="0" w:color="auto" w:frame="1"/>
+          <w:shd w:val="clear" w:color="auto" w:fill="FFFFFF"/>
+        </w:rPr>
+        <w:t>i</w:t>
+      </w:r>
+      <w:proofErr w:type="spellEnd"/>
+      <w:r>
+        <w:rPr>
+          <w:rStyle w:val="HTMLCode"/>
+          <w:rFonts w:ascii="Courier" w:hAnsi="Courier"/>
+          <w:color w:val="000000"/>
+          <w:sz w:val="21"/>
+          <w:szCs w:val="21"/>
+          <w:bdr w:val="none" w:sz="0" w:space="0" w:color="auto" w:frame="1"/>
+          <w:shd w:val="clear" w:color="auto" w:fill="FFFFFF"/>
+        </w:rPr>
+        <w:t>=&gt;0</w:t>
+      </w:r>
+      <w:r>
+        <w:rPr>
+          <w:rFonts w:ascii="Helvetica Neue" w:eastAsia="Times New Roman" w:hAnsi="Helvetica Neue"/>
+          <w:color w:val="000000"/>
+          <w:sz w:val="21"/>
+          <w:szCs w:val="21"/>
+        </w:rPr>
+        <w:t>)</w:t>
+      </w:r>
+    </w:p>
+    <w:p>
+      <w:pPr>
+        <w:numPr>
+          <w:ilvl w:val="0"/>
+          <w:numId w:val="1"/>
+        </w:numPr>
+        <w:shd w:val="clear" w:color="auto" w:fill="FFFFFF"/>
+        <w:spacing w:before="100" w:beforeAutospacing="1" w:after="100" w:afterAutospacing="1"/>
+        <w:ind w:left="480" w:right="480"/>
+        <w:rPr>
+          <w:rFonts w:ascii="Helvetica Neue" w:eastAsia="Times New Roman" w:hAnsi="Helvetica Neue"/>
+          <w:color w:val="000000"/>
+          <w:sz w:val="21"/>
+          <w:szCs w:val="21"/>
+        </w:rPr>
+      </w:pPr>
+      <w:r>
+        <w:rPr>
+          <w:rFonts w:ascii="Helvetica Neue" w:eastAsia="Times New Roman" w:hAnsi="Helvetica Neue"/>
+          <w:color w:val="000000"/>
+          <w:sz w:val="21"/>
+          <w:szCs w:val="21"/>
+        </w:rPr>
+        <w:t>slicing (</w:t>
+      </w:r>
+      <w:r>
+        <w:rPr>
+          <w:rStyle w:val="HTMLCode"/>
+          <w:rFonts w:ascii="Courier" w:hAnsi="Courier"/>
+          <w:color w:val="000000"/>
+          <w:sz w:val="21"/>
+          <w:szCs w:val="21"/>
+          <w:bdr w:val="none" w:sz="0" w:space="0" w:color="auto" w:frame="1"/>
+          <w:shd w:val="clear" w:color="auto" w:fill="FFFFFF"/>
+        </w:rPr>
+        <w:t>[</w:t>
+      </w:r>
+      <w:proofErr w:type="spellStart"/>
+      <w:proofErr w:type="gramStart"/>
+      <w:r>
+        <w:rPr>
+          <w:rStyle w:val="HTMLCode"/>
+          <w:rFonts w:ascii="Courier" w:hAnsi="Courier"/>
+          <w:color w:val="000000"/>
+          <w:sz w:val="21"/>
+          <w:szCs w:val="21"/>
+          <w:bdr w:val="none" w:sz="0" w:space="0" w:color="auto" w:frame="1"/>
+          <w:shd w:val="clear" w:color="auto" w:fill="FFFFFF"/>
+        </w:rPr>
+        <w:t>i:j</w:t>
+      </w:r>
+      <w:proofErr w:type="spellEnd"/>
+      <w:proofErr w:type="gramEnd"/>
+      <w:r>
+        <w:rPr>
+          <w:rStyle w:val="HTMLCode"/>
+          <w:rFonts w:ascii="Courier" w:hAnsi="Courier"/>
+          <w:color w:val="000000"/>
+          <w:sz w:val="21"/>
+          <w:szCs w:val="21"/>
+          <w:bdr w:val="none" w:sz="0" w:space="0" w:color="auto" w:frame="1"/>
+          <w:shd w:val="clear" w:color="auto" w:fill="FFFFFF"/>
+        </w:rPr>
+        <w:t>]</w:t>
+      </w:r>
+      <w:r>
+        <w:rPr>
+          <w:rStyle w:val="apple-converted-space"/>
+          <w:rFonts w:ascii="Helvetica Neue" w:eastAsia="Times New Roman" w:hAnsi="Helvetica Neue"/>
+          <w:color w:val="000000"/>
+          <w:sz w:val="21"/>
+          <w:szCs w:val="21"/>
+        </w:rPr>
+        <w:t> </w:t>
+      </w:r>
+      <w:r>
+        <w:rPr>
+          <w:rFonts w:ascii="Helvetica Neue" w:eastAsia="Times New Roman" w:hAnsi="Helvetica Neue"/>
+          <w:color w:val="000000"/>
+          <w:sz w:val="21"/>
+          <w:szCs w:val="21"/>
+        </w:rPr>
+        <w:t>for elements between</w:t>
+      </w:r>
+      <w:r>
+        <w:rPr>
+          <w:rStyle w:val="apple-converted-space"/>
+          <w:rFonts w:ascii="Helvetica Neue" w:eastAsia="Times New Roman" w:hAnsi="Helvetica Neue"/>
+          <w:color w:val="000000"/>
+          <w:sz w:val="21"/>
+          <w:szCs w:val="21"/>
+        </w:rPr>
+        <w:t> </w:t>
+      </w:r>
+      <w:proofErr w:type="spellStart"/>
+      <w:r>
+        <w:rPr>
+          <w:rStyle w:val="HTMLCode"/>
+          <w:rFonts w:ascii="Courier" w:hAnsi="Courier"/>
+          <w:color w:val="000000"/>
+          <w:sz w:val="21"/>
+          <w:szCs w:val="21"/>
+          <w:bdr w:val="none" w:sz="0" w:space="0" w:color="auto" w:frame="1"/>
+          <w:shd w:val="clear" w:color="auto" w:fill="FFFFFF"/>
+        </w:rPr>
+        <w:t>i</w:t>
+      </w:r>
+      <w:proofErr w:type="spellEnd"/>
+      <w:r>
+        <w:rPr>
+          <w:rStyle w:val="apple-converted-space"/>
+          <w:rFonts w:ascii="Helvetica Neue" w:eastAsia="Times New Roman" w:hAnsi="Helvetica Neue"/>
+          <w:color w:val="000000"/>
+          <w:sz w:val="21"/>
+          <w:szCs w:val="21"/>
+        </w:rPr>
+        <w:t> </w:t>
+      </w:r>
+      <w:r>
+        <w:rPr>
+          <w:rFonts w:ascii="Helvetica Neue" w:eastAsia="Times New Roman" w:hAnsi="Helvetica Neue"/>
+          <w:color w:val="000000"/>
+          <w:sz w:val="21"/>
+          <w:szCs w:val="21"/>
+        </w:rPr>
+        <w:t>and up to but not including</w:t>
+      </w:r>
+      <w:r>
+        <w:rPr>
+          <w:rStyle w:val="apple-converted-space"/>
+          <w:rFonts w:ascii="Helvetica Neue" w:eastAsia="Times New Roman" w:hAnsi="Helvetica Neue"/>
+          <w:color w:val="000000"/>
+          <w:sz w:val="21"/>
+          <w:szCs w:val="21"/>
+        </w:rPr>
+        <w:t> </w:t>
+      </w:r>
+      <w:r>
+        <w:rPr>
+          <w:rStyle w:val="HTMLCode"/>
+          <w:rFonts w:ascii="Courier" w:hAnsi="Courier"/>
+          <w:color w:val="000000"/>
+          <w:sz w:val="21"/>
+          <w:szCs w:val="21"/>
+          <w:bdr w:val="none" w:sz="0" w:space="0" w:color="auto" w:frame="1"/>
+          <w:shd w:val="clear" w:color="auto" w:fill="FFFFFF"/>
+        </w:rPr>
+        <w:t>j</w:t>
+      </w:r>
+      <w:r>
+        <w:rPr>
+          <w:rFonts w:ascii="Helvetica Neue" w:eastAsia="Times New Roman" w:hAnsi="Helvetica Neue"/>
+          <w:color w:val="000000"/>
+          <w:sz w:val="21"/>
+          <w:szCs w:val="21"/>
+        </w:rPr>
+        <w:t>)</w:t>
+      </w:r>
+    </w:p>
+    <w:p>
+      <w:pPr>
+        <w:numPr>
+          <w:ilvl w:val="0"/>
+          <w:numId w:val="1"/>
+        </w:numPr>
+        <w:shd w:val="clear" w:color="auto" w:fill="FFFFFF"/>
+        <w:spacing w:before="100" w:beforeAutospacing="1" w:after="100" w:afterAutospacing="1"/>
+        <w:ind w:left="480" w:right="480"/>
+        <w:rPr>
+          <w:rFonts w:ascii="Helvetica Neue" w:eastAsia="Times New Roman" w:hAnsi="Helvetica Neue"/>
+          <w:color w:val="000000"/>
+          <w:sz w:val="21"/>
+          <w:szCs w:val="21"/>
+        </w:rPr>
+      </w:pPr>
+      <w:r>
+        <w:rPr>
+          <w:rFonts w:ascii="Helvetica Neue" w:eastAsia="Times New Roman" w:hAnsi="Helvetica Neue"/>
+          <w:color w:val="000000"/>
+          <w:sz w:val="21"/>
+          <w:szCs w:val="21"/>
+        </w:rPr>
+        <w:t>membership tests (</w:t>
+      </w:r>
+      <w:proofErr w:type="gramStart"/>
+      <w:r>
+        <w:rPr>
+          <w:rStyle w:val="HTMLCode"/>
+          <w:rFonts w:ascii="Courier" w:hAnsi="Courier"/>
+          <w:color w:val="000000"/>
+          <w:sz w:val="21"/>
+          <w:szCs w:val="21"/>
+          <w:bdr w:val="none" w:sz="0" w:space="0" w:color="auto" w:frame="1"/>
+          <w:shd w:val="clear" w:color="auto" w:fill="FFFFFF"/>
+        </w:rPr>
+        <w:t>a</w:t>
+      </w:r>
+      <w:proofErr w:type="gramEnd"/>
+      <w:r>
+        <w:rPr>
+          <w:rStyle w:val="HTMLCode"/>
+          <w:rFonts w:ascii="Courier" w:hAnsi="Courier"/>
+          <w:color w:val="000000"/>
+          <w:sz w:val="21"/>
+          <w:szCs w:val="21"/>
+          <w:bdr w:val="none" w:sz="0" w:space="0" w:color="auto" w:frame="1"/>
+          <w:shd w:val="clear" w:color="auto" w:fill="FFFFFF"/>
+        </w:rPr>
+        <w:t xml:space="preserve"> in b</w:t>
+      </w:r>
+      <w:r>
+        <w:rPr>
+          <w:rFonts w:ascii="Helvetica Neue" w:eastAsia="Times New Roman" w:hAnsi="Helvetica Neue"/>
+          <w:color w:val="000000"/>
+          <w:sz w:val="21"/>
+          <w:szCs w:val="21"/>
+        </w:rPr>
+        <w:t>)</w:t>
+      </w:r>
+    </w:p>
+    <w:p>
+      <w:proofErr w:type="spellStart"/>
+      <w:r>
+        <w:t>browncoats</w:t>
+      </w:r>
+      <w:proofErr w:type="spellEnd"/>
+      <w:r>
+        <w:t xml:space="preserve"> = ["Zoe", "Malcolm"]</w:t>
+      </w:r>
+    </w:p>
+    <w:p>
+      <w:r>
+        <w:t>crew = ["Hoban", "Kaylee"]</w:t>
+      </w:r>
+    </w:p>
+    <w:p>
+      <w:r>
+        <w:t>passengers = ["River", "Shepherd", "Simon", "</w:t>
+      </w:r>
+      <w:proofErr w:type="spellStart"/>
+      <w:r>
+        <w:t>Inara</w:t>
+      </w:r>
+      <w:proofErr w:type="spellEnd"/>
+      <w:r>
+        <w:t>"]</w:t>
+      </w:r>
+    </w:p>
+    <w:p>
+      <w:r>
+        <w:t>cargo = ["</w:t>
+      </w:r>
+      <w:proofErr w:type="spellStart"/>
+      <w:r>
+        <w:t>Contrabrand</w:t>
+      </w:r>
+      <w:proofErr w:type="spellEnd"/>
+      <w:r>
+        <w:t>"]</w:t>
+      </w:r>
+    </w:p>
+    <w:p>
+      <w:r>
+        <w:t>print (</w:t>
+      </w:r>
+      <w:proofErr w:type="spellStart"/>
+      <w:r>
+        <w:t>len</w:t>
+      </w:r>
+      <w:proofErr w:type="spellEnd"/>
+      <w:r>
+        <w:t>(passengers))</w:t>
+      </w:r>
+    </w:p>
+    <w:p>
+      <w:r>
+        <w:t>print (</w:t>
+      </w:r>
+      <w:proofErr w:type="spellStart"/>
+      <w:r>
+        <w:t>len</w:t>
+      </w:r>
+      <w:proofErr w:type="spellEnd"/>
+      <w:r>
+        <w:t>(cargo))</w:t>
+      </w:r>
+    </w:p>
+    <w:p>
+      <w:pPr>
+        <w:rPr>
+          <w:rFonts w:hint="eastAsia"/>
+        </w:rPr>
+      </w:pPr>
+      <w:r>
+        <w:t>print('hello')</w:t>
+      </w:r>
+    </w:p>
+    <w:p>
+      <w:pPr>
+        <w:rPr>
+          <w:rFonts w:hint="eastAsia"/>
+        </w:rPr>
+      </w:pPr>
+    </w:p>
+    <w:p>
+      <w:r>
+        <w:t xml:space="preserve">firefly = </w:t>
+      </w:r>
+      <w:proofErr w:type="spellStart"/>
+      <w:r>
+        <w:t>browncoats</w:t>
+      </w:r>
+      <w:proofErr w:type="spellEnd"/>
+      <w:r>
+        <w:t xml:space="preserve"> + crew + passengers</w:t>
+      </w:r>
+    </w:p>
+    <w:p>
+      <w:pPr>
+        <w:rPr>
+          <w:rFonts w:hint="eastAsia"/>
+        </w:rPr>
+      </w:pPr>
+      <w:r>
+        <w:t>firefly</w:t>
+      </w:r>
+    </w:p>
+    <w:p>
+      <w:r>
+        <w:lastRenderedPageBreak/>
+        <w:t>firefly = firefly + cargo*2</w:t>
+      </w:r>
+    </w:p>
+    <w:p>
+      <w:pPr>
+        <w:rPr>
+          <w:rFonts w:hint="eastAsia"/>
+        </w:rPr>
+      </w:pPr>
+      <w:r>
+        <w:t>print (firefly)</w:t>
+      </w:r>
+    </w:p>
+    <w:p>
+      <w:pPr>
+        <w:rPr>
+          <w:rFonts w:hint="eastAsia"/>
+        </w:rPr>
+      </w:pPr>
+    </w:p>
+    <w:p>
+      <w:pPr>
+        <w:rPr>
+          <w:rFonts w:hint="eastAsia"/>
+        </w:rPr>
+      </w:pPr>
+      <w:proofErr w:type="gramStart"/>
+      <w:r>
+        <w:t>firefly[</w:t>
+      </w:r>
+      <w:proofErr w:type="gramEnd"/>
+      <w:r>
+        <w:t>0]</w:t>
+      </w:r>
+    </w:p>
+    <w:p>
+      <w:pPr>
+        <w:rPr>
+          <w:rFonts w:hint="eastAsia"/>
+        </w:rPr>
+      </w:pPr>
+      <w:r>
+        <w:rPr>
+          <w:rFonts w:hint="eastAsia"/>
+        </w:rPr>
+        <w:t>？？</w:t>
+      </w:r>
+    </w:p>
+    <w:p>
+      <w:pPr>
+        <w:rPr>
+          <w:rFonts w:hint="eastAsia"/>
+        </w:rPr>
+      </w:pPr>
+      <w:proofErr w:type="gramStart"/>
+      <w:r>
+        <w:t>firefly[</w:t>
+      </w:r>
+      <w:proofErr w:type="gramEnd"/>
+      <w:r>
+        <w:t>-3]</w:t>
+      </w:r>
+    </w:p>
+    <w:p>
+      <w:pPr>
+        <w:rPr>
+          <w:rFonts w:hint="eastAsia"/>
+        </w:rPr>
+      </w:pPr>
+      <w:r>
+        <w:rPr>
+          <w:rFonts w:hint="eastAsia"/>
+        </w:rPr>
+        <w:t>？？</w:t>
+      </w:r>
+    </w:p>
+    <w:p>
+      <w:r>
+        <w:t>print (</w:t>
+      </w:r>
+      <w:proofErr w:type="gramStart"/>
+      <w:r>
+        <w:t>firefly[</w:t>
+      </w:r>
+      <w:proofErr w:type="gramEnd"/>
+      <w:r>
+        <w:t>1:3])</w:t>
+      </w:r>
+    </w:p>
+    <w:p>
+      <w:pPr>
+        <w:rPr>
+          <w:rFonts w:hint="eastAsia"/>
+        </w:rPr>
+      </w:pPr>
+      <w:proofErr w:type="gramStart"/>
+      <w:r>
+        <w:t>firefly[</w:t>
+      </w:r>
+      <w:proofErr w:type="gramEnd"/>
+      <w:r>
+        <w:t>1:3][0]</w:t>
+      </w:r>
+    </w:p>
+    <w:p>
+      <w:pPr>
+        <w:rPr>
+          <w:rFonts w:hint="eastAsia"/>
+        </w:rPr>
+      </w:pPr>
+    </w:p>
+    <w:p>
+      <w:r>
+        <w:t>if 'River' in firefly:</w:t>
+      </w:r>
+    </w:p>
+    <w:p>
+      <w:pPr>
+        <w:ind w:firstLine="220"/>
+        <w:rPr>
+          <w:rFonts w:hint="eastAsia"/>
+        </w:rPr>
+      </w:pPr>
+      <w:r>
+        <w:t>print (firefly)</w:t>
+      </w:r>
+    </w:p>
+    <w:p>
+      <w:pPr>
+        <w:ind w:firstLine="220"/>
+        <w:rPr>
+          <w:rFonts w:hint="eastAsia"/>
+        </w:rPr>
+      </w:pPr>
+    </w:p>
+    <w:p>
+      <w:pPr>
+        <w:pStyle w:val="Heading2"/>
+        <w:shd w:val="clear" w:color="auto" w:fill="FFFFFF"/>
+        <w:spacing w:before="153"/>
+        <w:rPr>
+          <w:rFonts w:ascii="Helvetica Neue" w:eastAsia="Times New Roman" w:hAnsi="Helvetica Neue"/>
+          <w:color w:val="000000"/>
+          <w:sz w:val="33"/>
+          <w:szCs w:val="33"/>
+          <w:lang w:val="en-AU"/>
+        </w:rPr>
+      </w:pPr>
+      <w:r>
+        <w:rPr>
+          <w:rFonts w:ascii="Helvetica Neue" w:eastAsia="Times New Roman" w:hAnsi="Helvetica Neue"/>
+          <w:color w:val="000000"/>
+          <w:sz w:val="33"/>
+          <w:szCs w:val="33"/>
+        </w:rPr>
+        <w:t>Lists are mutable objects</w:t>
+      </w:r>
+    </w:p>
+    <w:p>
+      <w:pPr>
+        <w:pStyle w:val="NormalWeb"/>
+        <w:shd w:val="clear" w:color="auto" w:fill="FFFFFF"/>
+        <w:spacing w:before="0" w:beforeAutospacing="0" w:after="0" w:afterAutospacing="0"/>
+        <w:rPr>
+          <w:rFonts w:ascii="Helvetica Neue" w:hAnsi="Helvetica Neue"/>
+          <w:color w:val="000000"/>
+          <w:sz w:val="21"/>
+          <w:szCs w:val="21"/>
+        </w:rPr>
+      </w:pPr>
+      <w:r>
+        <w:rPr>
+          <w:rFonts w:ascii="Helvetica Neue" w:hAnsi="Helvetica Neue"/>
+          <w:color w:val="000000"/>
+          <w:sz w:val="21"/>
+          <w:szCs w:val="21"/>
+        </w:rPr>
+        <w:t>Unlike strings, you can modify lists.</w:t>
+      </w:r>
+    </w:p>
+    <w:p>
+      <w:pPr>
+        <w:ind w:firstLine="220"/>
+        <w:rPr>
+          <w:rFonts w:hint="eastAsia"/>
+        </w:rPr>
+      </w:pPr>
+    </w:p>
+    <w:p>
+      <w:r>
+        <w:t># Replace a value</w:t>
+      </w:r>
+    </w:p>
+    <w:p>
+      <w:proofErr w:type="gramStart"/>
+      <w:r>
+        <w:t>firefly[</w:t>
+      </w:r>
+      <w:proofErr w:type="gramEnd"/>
+      <w:r>
+        <w:t>1] = "Kirk"</w:t>
+      </w:r>
+    </w:p>
+    <w:p>
+      <w:pPr>
+        <w:rPr>
+          <w:rFonts w:hint="eastAsia"/>
+        </w:rPr>
+      </w:pPr>
+      <w:r>
+        <w:t>print (firefly)</w:t>
+      </w:r>
+    </w:p>
+    <w:p>
+      <w:pPr>
+        <w:rPr>
+          <w:rFonts w:hint="eastAsia"/>
+        </w:rPr>
+      </w:pPr>
+    </w:p>
+    <w:p>
+      <w:pPr>
+        <w:rPr>
+          <w:rFonts w:hint="eastAsia"/>
+        </w:rPr>
+      </w:pPr>
+      <w:r>
+        <w:rPr>
+          <w:rFonts w:hint="eastAsia"/>
+        </w:rPr>
+        <w:t>#</w:t>
+      </w:r>
+      <w:r>
+        <w:t>Del deletes elements</w:t>
+      </w:r>
+    </w:p>
+    <w:p>
+      <w:r>
+        <w:t>print(firefly)</w:t>
+      </w:r>
+    </w:p>
+    <w:p>
+      <w:r>
+        <w:t xml:space="preserve">del </w:t>
+      </w:r>
+      <w:proofErr w:type="gramStart"/>
+      <w:r>
+        <w:t>firefly[</w:t>
+      </w:r>
+      <w:proofErr w:type="gramEnd"/>
+      <w:r>
+        <w:t>0]</w:t>
+      </w:r>
+    </w:p>
+    <w:p>
+      <w:pPr>
+        <w:rPr>
+          <w:rFonts w:hint="eastAsia"/>
+        </w:rPr>
+      </w:pPr>
+      <w:r>
+        <w:t>print(firefly)</w:t>
+      </w:r>
+    </w:p>
+    <w:p>
+      <w:pPr>
+        <w:rPr>
+          <w:rFonts w:hint="eastAsia"/>
+        </w:rPr>
+      </w:pPr>
+    </w:p>
+    <w:p>
+      <w:r>
+        <w:t xml:space="preserve">del </w:t>
+      </w:r>
+      <w:proofErr w:type="gramStart"/>
+      <w:r>
+        <w:t>firefly[</w:t>
+      </w:r>
+      <w:proofErr w:type="gramEnd"/>
+      <w:r>
+        <w:t>2:4]</w:t>
+      </w:r>
+    </w:p>
+    <w:p>
+      <w:pPr>
+        <w:rPr>
+          <w:rFonts w:hint="eastAsia"/>
+        </w:rPr>
+      </w:pPr>
+      <w:r>
+        <w:t>print(firefly)</w:t>
+      </w:r>
+    </w:p>
+    <w:p>
+      <w:pPr>
+        <w:rPr>
+          <w:rFonts w:hint="eastAsia"/>
+        </w:rPr>
+      </w:pPr>
+    </w:p>
+    <w:p>
+      <w:r>
+        <w:t xml:space="preserve">del </w:t>
+      </w:r>
+      <w:proofErr w:type="gramStart"/>
+      <w:r>
+        <w:t>firefly[</w:t>
+      </w:r>
+      <w:proofErr w:type="gramEnd"/>
+      <w:r>
+        <w:t>-2:]</w:t>
+      </w:r>
+    </w:p>
+    <w:p>
+      <w:pPr>
+        <w:rPr>
+          <w:rFonts w:hint="eastAsia"/>
+        </w:rPr>
+      </w:pPr>
+      <w:r>
+        <w:t>print(firefly)</w:t>
+      </w:r>
+    </w:p>
+    <w:p>
+      <w:pPr>
+        <w:rPr>
+          <w:rFonts w:hint="eastAsia"/>
+        </w:rPr>
+      </w:pPr>
+    </w:p>
+    <w:p>
+      <w:pPr>
+        <w:pStyle w:val="NormalWeb"/>
+        <w:spacing w:before="0" w:beforeAutospacing="0" w:after="0" w:afterAutospacing="0"/>
+        <w:rPr>
+          <w:rFonts w:ascii="Helvetica Neue" w:hAnsi="Helvetica Neue"/>
+          <w:color w:val="000000"/>
+          <w:sz w:val="21"/>
+          <w:szCs w:val="21"/>
+        </w:rPr>
+      </w:pPr>
+      <w:r>
+        <w:rPr>
+          <w:rFonts w:ascii="Helvetica Neue" w:hAnsi="Helvetica Neue"/>
+          <w:color w:val="000000"/>
+          <w:sz w:val="21"/>
+          <w:szCs w:val="21"/>
+        </w:rPr>
+        <w:t>Lists can be considered objects.</w:t>
+      </w:r>
+      <w:r>
+        <w:rPr>
+          <w:rStyle w:val="apple-converted-space"/>
+          <w:rFonts w:ascii="Helvetica Neue" w:hAnsi="Helvetica Neue"/>
+          <w:color w:val="000000"/>
+          <w:sz w:val="21"/>
+          <w:szCs w:val="21"/>
+        </w:rPr>
+        <w:t> </w:t>
+      </w:r>
+      <w:r>
+        <w:rPr>
+          <w:rStyle w:val="Strong"/>
+          <w:rFonts w:ascii="Helvetica Neue" w:hAnsi="Helvetica Neue"/>
+          <w:color w:val="000000"/>
+          <w:sz w:val="21"/>
+          <w:szCs w:val="21"/>
+        </w:rPr>
+        <w:t>Objects</w:t>
+      </w:r>
+      <w:r>
+        <w:rPr>
+          <w:rStyle w:val="apple-converted-space"/>
+          <w:rFonts w:ascii="Helvetica Neue" w:hAnsi="Helvetica Neue"/>
+          <w:color w:val="000000"/>
+          <w:sz w:val="21"/>
+          <w:szCs w:val="21"/>
+        </w:rPr>
+        <w:t> </w:t>
+      </w:r>
+      <w:r>
+        <w:rPr>
+          <w:rFonts w:ascii="Helvetica Neue" w:hAnsi="Helvetica Neue"/>
+          <w:color w:val="000000"/>
+          <w:sz w:val="21"/>
+          <w:szCs w:val="21"/>
+        </w:rPr>
+        <w:t>are like animals: they know how to do stuff (like eat and sleep), they know how to interact with others (like make children), and they have characteristics (like height, weight).</w:t>
+      </w:r>
+    </w:p>
+    <w:p>
+      <w:pPr>
+        <w:pStyle w:val="NormalWeb"/>
+        <w:spacing w:before="240" w:beforeAutospacing="0" w:after="0" w:afterAutospacing="0"/>
+        <w:rPr>
+          <w:rFonts w:ascii="Helvetica Neue" w:hAnsi="Helvetica Neue"/>
+          <w:color w:val="000000"/>
+          <w:sz w:val="21"/>
+          <w:szCs w:val="21"/>
+        </w:rPr>
+      </w:pPr>
+      <w:r>
+        <w:rPr>
+          <w:rFonts w:ascii="Helvetica Neue" w:hAnsi="Helvetica Neue"/>
+          <w:color w:val="000000"/>
+          <w:sz w:val="21"/>
+          <w:szCs w:val="21"/>
+        </w:rPr>
+        <w:t>"Knowing how to do stuff" with itself is called a method. In this case "append" is a method which, when invoked, is an action that changes the characteristics (the data vector of the list itself).</w:t>
+      </w:r>
+    </w:p>
+    <w:p>
+      <w:pPr>
+        <w:pStyle w:val="NormalWeb"/>
+        <w:spacing w:before="0" w:beforeAutospacing="0" w:after="0" w:afterAutospacing="0"/>
+        <w:rPr>
+          <w:rFonts w:ascii="Helvetica Neue" w:hAnsi="Helvetica Neue"/>
+          <w:color w:val="000000"/>
+          <w:sz w:val="21"/>
+          <w:szCs w:val="21"/>
+        </w:rPr>
+      </w:pPr>
+      <w:r>
+        <w:rPr>
+          <w:rFonts w:ascii="Helvetica Neue" w:hAnsi="Helvetica Neue"/>
+          <w:color w:val="000000"/>
+          <w:sz w:val="21"/>
+          <w:szCs w:val="21"/>
+        </w:rPr>
+        <w:t>Append is used to add new elements to the list</w:t>
+      </w:r>
+    </w:p>
+    <w:p>
+      <w:pPr>
+        <w:rPr>
+          <w:rFonts w:hint="eastAsia"/>
+        </w:rPr>
+      </w:pPr>
+    </w:p>
+    <w:p>
+      <w:proofErr w:type="spellStart"/>
+      <w:proofErr w:type="gramStart"/>
+      <w:r>
+        <w:t>firefly.append</w:t>
+      </w:r>
+      <w:proofErr w:type="spellEnd"/>
+      <w:proofErr w:type="gramEnd"/>
+      <w:r>
+        <w:t>("</w:t>
+      </w:r>
+      <w:proofErr w:type="spellStart"/>
+      <w:r>
+        <w:t>Reaver</w:t>
+      </w:r>
+      <w:proofErr w:type="spellEnd"/>
+      <w:r>
+        <w:t>")</w:t>
+      </w:r>
+    </w:p>
+    <w:p>
+      <w:proofErr w:type="spellStart"/>
+      <w:proofErr w:type="gramStart"/>
+      <w:r>
+        <w:t>firefly.append</w:t>
+      </w:r>
+      <w:proofErr w:type="spellEnd"/>
+      <w:proofErr w:type="gramEnd"/>
+      <w:r>
+        <w:t>(["</w:t>
+      </w:r>
+      <w:proofErr w:type="spellStart"/>
+      <w:r>
+        <w:t>Reaver</w:t>
+      </w:r>
+      <w:proofErr w:type="spellEnd"/>
+      <w:r>
+        <w:t>", "Spock"]) # inserts a list</w:t>
+      </w:r>
+    </w:p>
+    <w:p>
+      <w:pPr>
+        <w:rPr>
+          <w:rFonts w:hint="eastAsia"/>
+        </w:rPr>
+      </w:pPr>
+      <w:r>
+        <w:t>print(firefly)</w:t>
+      </w:r>
+    </w:p>
+    <w:p>
+      <w:pPr>
+        <w:rPr>
+          <w:rFonts w:hint="eastAsia"/>
+        </w:rPr>
+      </w:pPr>
+    </w:p>
+    <w:p>
+      <w:pPr>
+        <w:rPr>
+          <w:rFonts w:hint="eastAsia"/>
+        </w:rPr>
+      </w:pPr>
+      <w:r>
+        <w:rPr>
+          <w:rFonts w:hint="eastAsia"/>
+        </w:rPr>
+        <w:t>#</w:t>
+      </w:r>
+      <w:r>
+        <w:t>Extending the list allows new elements from another list to be added</w:t>
+      </w:r>
+    </w:p>
+    <w:p>
+      <w:pPr>
+        <w:rPr>
+          <w:rFonts w:hint="eastAsia"/>
+        </w:rPr>
+      </w:pPr>
+    </w:p>
+    <w:p>
+      <w:proofErr w:type="spellStart"/>
+      <w:proofErr w:type="gramStart"/>
+      <w:r>
+        <w:t>firefly.extend</w:t>
+      </w:r>
+      <w:proofErr w:type="spellEnd"/>
+      <w:proofErr w:type="gramEnd"/>
+      <w:r>
+        <w:t xml:space="preserve">(["Sulu", "McCoy"]) </w:t>
+      </w:r>
+    </w:p>
+    <w:p>
+      <w:pPr>
+        <w:rPr>
+          <w:rFonts w:hint="eastAsia"/>
+        </w:rPr>
+      </w:pPr>
+      <w:r>
+        <w:t>print(firefly)</w:t>
+      </w:r>
+    </w:p>
+    <w:p>
+      <w:pPr>
+        <w:rPr>
+          <w:rFonts w:hint="eastAsia"/>
+        </w:rPr>
+      </w:pPr>
+    </w:p>
+    <w:p>
+      <w:pPr>
+        <w:rPr>
+          <w:rFonts w:ascii="Times New Roman" w:eastAsia="Times New Roman" w:hAnsi="Times New Roman" w:cs="Times New Roman"/>
+          <w:lang w:val="en-AU"/>
+        </w:rPr>
+      </w:pPr>
+      <w:r>
+        <w:rPr>
+          <w:rFonts w:hint="eastAsia"/>
+        </w:rPr>
+        <w:t>#</w:t>
+      </w:r>
+      <w:r>
+        <w:rPr>
+          <w:rFonts w:ascii="Helvetica Neue" w:eastAsia="Times New Roman" w:hAnsi="Helvetica Neue" w:cs="Times New Roman"/>
+          <w:color w:val="000000"/>
+          <w:sz w:val="21"/>
+          <w:szCs w:val="21"/>
+          <w:shd w:val="clear" w:color="auto" w:fill="FFFFFF"/>
+          <w:lang w:val="en-AU"/>
+        </w:rPr>
+        <w:t>Another way to extend a list is using the addition operator</w:t>
+      </w:r>
+    </w:p>
+    <w:p>
+      <w:pPr>
+        <w:rPr>
+          <w:rFonts w:hint="eastAsia"/>
+        </w:rPr>
+      </w:pPr>
+    </w:p>
+    <w:p>
+      <w:r>
+        <w:t>firefly += ["</w:t>
+      </w:r>
+      <w:proofErr w:type="spellStart"/>
+      <w:r>
+        <w:t>Uhura</w:t>
+      </w:r>
+      <w:proofErr w:type="spellEnd"/>
+      <w:r>
+        <w:t>"] # this is almost the same as extend but doesn't use a function call so its slightly faster</w:t>
+      </w:r>
+    </w:p>
+    <w:p>
+      <w:pPr>
+        <w:rPr>
+          <w:rFonts w:hint="eastAsia"/>
+        </w:rPr>
+      </w:pPr>
+      <w:r>
+        <w:t>print(firefly)</w:t>
+      </w:r>
+    </w:p>
+    <w:p>
+      <w:pPr>
+        <w:rPr>
+          <w:rFonts w:hint="eastAsia"/>
+        </w:rPr>
+      </w:pPr>
+    </w:p>
+    <w:p>
+      <w:pPr>
+        <w:rPr>
+          <w:rFonts w:ascii="Times New Roman" w:eastAsia="Times New Roman" w:hAnsi="Times New Roman" w:cs="Times New Roman"/>
+          <w:lang w:val="en-AU"/>
+        </w:rPr>
+      </w:pPr>
+      <w:r>
+        <w:rPr>
+          <w:rFonts w:ascii="Helvetica Neue" w:eastAsia="Times New Roman" w:hAnsi="Helvetica Neue" w:cs="Times New Roman" w:hint="eastAsia"/>
+          <w:color w:val="000000"/>
+          <w:sz w:val="21"/>
+          <w:szCs w:val="21"/>
+          <w:shd w:val="clear" w:color="auto" w:fill="FFFFFF"/>
+          <w:lang w:val="en-AU"/>
+        </w:rPr>
+        <w:t>#</w:t>
+      </w:r>
+      <w:r>
+        <w:rPr>
+          <w:rFonts w:ascii="Helvetica Neue" w:eastAsia="Times New Roman" w:hAnsi="Helvetica Neue" w:cs="Times New Roman"/>
+          <w:color w:val="000000"/>
+          <w:sz w:val="21"/>
+          <w:szCs w:val="21"/>
+          <w:shd w:val="clear" w:color="auto" w:fill="FFFFFF"/>
+          <w:lang w:val="en-AU"/>
+        </w:rPr>
+        <w:t>We can also treat a list a bit like a queue, remove the last element</w:t>
+      </w:r>
+    </w:p>
+    <w:p>
+      <w:r>
+        <w:t>print(firefly)</w:t>
+      </w:r>
+    </w:p>
+    <w:p>
+      <w:proofErr w:type="spellStart"/>
+      <w:r>
+        <w:t>whatwaspopped</w:t>
+      </w:r>
+      <w:proofErr w:type="spellEnd"/>
+      <w:r>
+        <w:t xml:space="preserve"> = </w:t>
+      </w:r>
+      <w:proofErr w:type="spellStart"/>
+      <w:proofErr w:type="gramStart"/>
+      <w:r>
+        <w:t>firefly.pop</w:t>
+      </w:r>
+      <w:proofErr w:type="spellEnd"/>
+      <w:r>
+        <w:t>(</w:t>
+      </w:r>
+      <w:proofErr w:type="gramEnd"/>
+      <w:r>
+        <w:t>)</w:t>
+      </w:r>
+    </w:p>
+    <w:p>
+      <w:pPr>
+        <w:rPr>
+          <w:rFonts w:hint="eastAsia"/>
+        </w:rPr>
+      </w:pPr>
+      <w:r>
+        <w:t>print(</w:t>
+      </w:r>
+      <w:proofErr w:type="spellStart"/>
+      <w:r>
+        <w:t>whatwaspopped</w:t>
+      </w:r>
+      <w:proofErr w:type="spellEnd"/>
+      <w:r>
+        <w:t>)</w:t>
+      </w:r>
+    </w:p>
+    <w:p>
+      <w:pPr>
+        <w:rPr>
+          <w:rFonts w:hint="eastAsia"/>
+        </w:rPr>
+      </w:pPr>
+    </w:p>
+    <w:p>
+      <w:pPr>
+        <w:rPr>
+          <w:rFonts w:ascii="Times New Roman" w:eastAsia="Times New Roman" w:hAnsi="Times New Roman" w:cs="Times New Roman"/>
+          <w:lang w:val="en-AU"/>
+        </w:rPr>
+      </w:pPr>
+      <w:r>
+        <w:rPr>
+          <w:rFonts w:hint="eastAsia"/>
+        </w:rPr>
+        <w:t>#</w:t>
+      </w:r>
+      <w:r>
+        <w:rPr>
+          <w:rFonts w:ascii="Helvetica Neue" w:eastAsia="Times New Roman" w:hAnsi="Helvetica Neue" w:cs="Times New Roman"/>
+          <w:color w:val="000000"/>
+          <w:sz w:val="21"/>
+          <w:szCs w:val="21"/>
+          <w:shd w:val="clear" w:color="auto" w:fill="FFFFFF"/>
+          <w:lang w:val="en-AU"/>
+        </w:rPr>
+        <w:t>... or remove the first element (or any we like as indicated by the index)</w:t>
+      </w:r>
+    </w:p>
+    <w:p>
+      <w:pPr>
+        <w:rPr>
+          <w:rFonts w:hint="eastAsia"/>
+        </w:rPr>
+      </w:pPr>
+      <w:proofErr w:type="spellStart"/>
+      <w:proofErr w:type="gramStart"/>
+      <w:r>
+        <w:t>firefly.pop</w:t>
+      </w:r>
+      <w:proofErr w:type="spellEnd"/>
+      <w:r>
+        <w:t>(</w:t>
+      </w:r>
+      <w:proofErr w:type="gramEnd"/>
+      <w:r>
+        <w:t>0)</w:t>
+      </w:r>
+    </w:p>
+    <w:p>
+      <w:pPr>
+        <w:rPr>
+          <w:rFonts w:hint="eastAsia"/>
+        </w:rPr>
+      </w:pPr>
+    </w:p>
+    <w:p>
+      <w:pPr>
+        <w:rPr>
+          <w:rFonts w:hint="eastAsia"/>
+        </w:rPr>
+      </w:pPr>
+      <w:r>
+        <w:rPr>
+          <w:rFonts w:hint="eastAsia"/>
+        </w:rPr>
+        <w:t>#</w:t>
+      </w:r>
+      <w:r>
+        <w:t>&gt; We can also insert elements at arbitrary points</w:t>
       </w:r>
       <w:bookmarkStart w:id="0" w:name="_GoBack"/>
       <w:bookmarkEnd w:id="0"/>
@@ -25,6 +1756,163 @@
     </w:sectPr>
   </w:body>
 </w:document>
+</file>
+
+<file path=word/numbering.xml><?xml version="1.0" encoding="utf-8"?>
+<w:numbering xmlns:wpc="http://schemas.microsoft.com/office/word/2010/wordprocessingCanvas" xmlns:mo="http://schemas.microsoft.com/office/mac/office/2008/main" xmlns:mc="http://schemas.openxmlformats.org/markup-compatibility/2006" xmlns:mv="urn:schemas-microsoft-com:mac:vml" xmlns:o="urn:schemas-microsoft-com:office:office" xmlns:r="http://schemas.openxmlformats.org/officeDocument/2006/relationships" xmlns:m="http://schemas.openxmlformats.org/officeDocument/2006/math" xmlns:v="urn:schemas-microsoft-com:vml" xmlns:wp14="http://schemas.microsoft.com/office/word/2010/wordprocessingDrawing" xmlns:wp="http://schemas.openxmlformats.org/drawingml/2006/wordprocessingDrawing" xmlns:w10="urn:schemas-microsoft-com:office:word" xmlns:w="http://schemas.openxmlformats.org/wordprocessingml/2006/main" xmlns:w14="http://schemas.microsoft.com/office/word/2010/wordml" xmlns:w15="http://schemas.microsoft.com/office/word/2012/wordml" xmlns:wpg="http://schemas.microsoft.com/office/word/2010/wordprocessingGroup" xmlns:wpi="http://schemas.microsoft.com/office/word/2010/wordprocessingInk" xmlns:wne="http://schemas.microsoft.com/office/word/2006/wordml" xmlns:wps="http://schemas.microsoft.com/office/word/2010/wordprocessingShape" mc:Ignorable="w14 w15 wp14">
+  <w:abstractNum w:abstractNumId="0">
+    <w:nsid w:val="322863CC"/>
+    <w:multiLevelType w:val="multilevel"/>
+    <w:tmpl w:val="CFA0D908"/>
+    <w:lvl w:ilvl="0">
+      <w:start w:val="1"/>
+      <w:numFmt w:val="bullet"/>
+      <w:lvlText w:val=""/>
+      <w:lvlJc w:val="left"/>
+      <w:pPr>
+        <w:tabs>
+          <w:tab w:val="num" w:pos="720"/>
+        </w:tabs>
+        <w:ind w:left="720" w:hanging="360"/>
+      </w:pPr>
+      <w:rPr>
+        <w:rFonts w:ascii="Symbol" w:hAnsi="Symbol" w:hint="default"/>
+        <w:sz w:val="20"/>
+      </w:rPr>
+    </w:lvl>
+    <w:lvl w:ilvl="1">
+      <w:start w:val="1"/>
+      <w:numFmt w:val="bullet"/>
+      <w:lvlText w:val=""/>
+      <w:lvlJc w:val="left"/>
+      <w:pPr>
+        <w:tabs>
+          <w:tab w:val="num" w:pos="1440"/>
+        </w:tabs>
+        <w:ind w:left="1440" w:hanging="360"/>
+      </w:pPr>
+      <w:rPr>
+        <w:rFonts w:ascii="Wingdings" w:hAnsi="Wingdings" w:hint="default"/>
+        <w:sz w:val="20"/>
+      </w:rPr>
+    </w:lvl>
+    <w:lvl w:ilvl="2" w:tentative="1">
+      <w:start w:val="1"/>
+      <w:numFmt w:val="bullet"/>
+      <w:lvlText w:val=""/>
+      <w:lvlJc w:val="left"/>
+      <w:pPr>
+        <w:tabs>
+          <w:tab w:val="num" w:pos="2160"/>
+        </w:tabs>
+        <w:ind w:left="2160" w:hanging="360"/>
+      </w:pPr>
+      <w:rPr>
+        <w:rFonts w:ascii="Symbol" w:hAnsi="Symbol" w:hint="default"/>
+        <w:sz w:val="20"/>
+      </w:rPr>
+    </w:lvl>
+    <w:lvl w:ilvl="3" w:tentative="1">
+      <w:start w:val="1"/>
+      <w:numFmt w:val="bullet"/>
+      <w:lvlText w:val=""/>
+      <w:lvlJc w:val="left"/>
+      <w:pPr>
+        <w:tabs>
+          <w:tab w:val="num" w:pos="2880"/>
+        </w:tabs>
+        <w:ind w:left="2880" w:hanging="360"/>
+      </w:pPr>
+      <w:rPr>
+        <w:rFonts w:ascii="Symbol" w:hAnsi="Symbol" w:hint="default"/>
+        <w:sz w:val="20"/>
+      </w:rPr>
+    </w:lvl>
+    <w:lvl w:ilvl="4" w:tentative="1">
+      <w:start w:val="1"/>
+      <w:numFmt w:val="bullet"/>
+      <w:lvlText w:val=""/>
+      <w:lvlJc w:val="left"/>
+      <w:pPr>
+        <w:tabs>
+          <w:tab w:val="num" w:pos="3600"/>
+        </w:tabs>
+        <w:ind w:left="3600" w:hanging="360"/>
+      </w:pPr>
+      <w:rPr>
+        <w:rFonts w:ascii="Symbol" w:hAnsi="Symbol" w:hint="default"/>
+        <w:sz w:val="20"/>
+      </w:rPr>
+    </w:lvl>
+    <w:lvl w:ilvl="5" w:tentative="1">
+      <w:start w:val="1"/>
+      <w:numFmt w:val="bullet"/>
+      <w:lvlText w:val=""/>
+      <w:lvlJc w:val="left"/>
+      <w:pPr>
+        <w:tabs>
+          <w:tab w:val="num" w:pos="4320"/>
+        </w:tabs>
+        <w:ind w:left="4320" w:hanging="360"/>
+      </w:pPr>
+      <w:rPr>
+        <w:rFonts w:ascii="Symbol" w:hAnsi="Symbol" w:hint="default"/>
+        <w:sz w:val="20"/>
+      </w:rPr>
+    </w:lvl>
+    <w:lvl w:ilvl="6" w:tentative="1">
+      <w:start w:val="1"/>
+      <w:numFmt w:val="bullet"/>
+      <w:lvlText w:val=""/>
+      <w:lvlJc w:val="left"/>
+      <w:pPr>
+        <w:tabs>
+          <w:tab w:val="num" w:pos="5040"/>
+        </w:tabs>
+        <w:ind w:left="5040" w:hanging="360"/>
+      </w:pPr>
+      <w:rPr>
+        <w:rFonts w:ascii="Symbol" w:hAnsi="Symbol" w:hint="default"/>
+        <w:sz w:val="20"/>
+      </w:rPr>
+    </w:lvl>
+    <w:lvl w:ilvl="7" w:tentative="1">
+      <w:start w:val="1"/>
+      <w:numFmt w:val="bullet"/>
+      <w:lvlText w:val=""/>
+      <w:lvlJc w:val="left"/>
+      <w:pPr>
+        <w:tabs>
+          <w:tab w:val="num" w:pos="5760"/>
+        </w:tabs>
+        <w:ind w:left="5760" w:hanging="360"/>
+      </w:pPr>
+      <w:rPr>
+        <w:rFonts w:ascii="Symbol" w:hAnsi="Symbol" w:hint="default"/>
+        <w:sz w:val="20"/>
+      </w:rPr>
+    </w:lvl>
+    <w:lvl w:ilvl="8" w:tentative="1">
+      <w:start w:val="1"/>
+      <w:numFmt w:val="bullet"/>
+      <w:lvlText w:val=""/>
+      <w:lvlJc w:val="left"/>
+      <w:pPr>
+        <w:tabs>
+          <w:tab w:val="num" w:pos="6480"/>
+        </w:tabs>
+        <w:ind w:left="6480" w:hanging="360"/>
+      </w:pPr>
+      <w:rPr>
+        <w:rFonts w:ascii="Symbol" w:hAnsi="Symbol" w:hint="default"/>
+        <w:sz w:val="20"/>
+      </w:rPr>
+    </w:lvl>
+  </w:abstractNum>
+  <w:num w:numId="1">
+    <w:abstractNumId w:val="0"/>
+  </w:num>
+</w:numbering>
 </file>
 
 <file path=word/styles.xml><?xml version="1.0" encoding="utf-8"?>
@@ -429,6 +2317,50 @@
       <w:lang w:val="en-GB"/>
     </w:rPr>
   </w:style>
+  <w:style w:type="paragraph" w:styleId="Heading1">
+    <w:name w:val="heading 1"/>
+    <w:basedOn w:val="Normal"/>
+    <w:next w:val="Normal"/>
+    <w:link w:val="Heading1Char"/>
+    <w:uiPriority w:val="9"/>
+    <w:qFormat/>
+    <w:rsid w:val="000639D9"/>
+    <w:pPr>
+      <w:keepNext/>
+      <w:keepLines/>
+      <w:spacing w:before="240"/>
+      <w:outlineLvl w:val="0"/>
+    </w:pPr>
+    <w:rPr>
+      <w:rFonts w:asciiTheme="majorHAnsi" w:eastAsiaTheme="majorEastAsia" w:hAnsiTheme="majorHAnsi" w:cstheme="majorBidi"/>
+      <w:color w:val="2E74B5" w:themeColor="accent1" w:themeShade="BF"/>
+      <w:sz w:val="32"/>
+      <w:szCs w:val="32"/>
+    </w:rPr>
+  </w:style>
+  <w:style w:type="paragraph" w:styleId="Heading2">
+    <w:name w:val="heading 2"/>
+    <w:basedOn w:val="Normal"/>
+    <w:next w:val="Normal"/>
+    <w:link w:val="Heading2Char"/>
+    <w:uiPriority w:val="9"/>
+    <w:semiHidden/>
+    <w:unhideWhenUsed/>
+    <w:qFormat/>
+    <w:rsid w:val="00191C87"/>
+    <w:pPr>
+      <w:keepNext/>
+      <w:keepLines/>
+      <w:spacing w:before="40"/>
+      <w:outlineLvl w:val="1"/>
+    </w:pPr>
+    <w:rPr>
+      <w:rFonts w:asciiTheme="majorHAnsi" w:eastAsiaTheme="majorEastAsia" w:hAnsiTheme="majorHAnsi" w:cstheme="majorBidi"/>
+      <w:color w:val="2E74B5" w:themeColor="accent1" w:themeShade="BF"/>
+      <w:sz w:val="26"/>
+      <w:szCs w:val="26"/>
+    </w:rPr>
+  </w:style>
   <w:style w:type="character" w:default="1" w:styleId="DefaultParagraphFont">
     <w:name w:val="Default Paragraph Font"/>
     <w:uiPriority w:val="1"/>
@@ -455,6 +2387,90 @@
     <w:uiPriority w:val="99"/>
     <w:semiHidden/>
     <w:unhideWhenUsed/>
+  </w:style>
+  <w:style w:type="character" w:customStyle="1" w:styleId="Heading1Char">
+    <w:name w:val="Heading 1 Char"/>
+    <w:basedOn w:val="DefaultParagraphFont"/>
+    <w:link w:val="Heading1"/>
+    <w:uiPriority w:val="9"/>
+    <w:rsid w:val="000639D9"/>
+    <w:rPr>
+      <w:rFonts w:asciiTheme="majorHAnsi" w:eastAsiaTheme="majorEastAsia" w:hAnsiTheme="majorHAnsi" w:cstheme="majorBidi"/>
+      <w:color w:val="2E74B5" w:themeColor="accent1" w:themeShade="BF"/>
+      <w:sz w:val="32"/>
+      <w:szCs w:val="32"/>
+      <w:lang w:val="en-GB"/>
+    </w:rPr>
+  </w:style>
+  <w:style w:type="character" w:customStyle="1" w:styleId="Heading2Char">
+    <w:name w:val="Heading 2 Char"/>
+    <w:basedOn w:val="DefaultParagraphFont"/>
+    <w:link w:val="Heading2"/>
+    <w:uiPriority w:val="9"/>
+    <w:semiHidden/>
+    <w:rsid w:val="00191C87"/>
+    <w:rPr>
+      <w:rFonts w:asciiTheme="majorHAnsi" w:eastAsiaTheme="majorEastAsia" w:hAnsiTheme="majorHAnsi" w:cstheme="majorBidi"/>
+      <w:color w:val="2E74B5" w:themeColor="accent1" w:themeShade="BF"/>
+      <w:sz w:val="26"/>
+      <w:szCs w:val="26"/>
+      <w:lang w:val="en-GB"/>
+    </w:rPr>
+  </w:style>
+  <w:style w:type="character" w:styleId="HTMLCode">
+    <w:name w:val="HTML Code"/>
+    <w:basedOn w:val="DefaultParagraphFont"/>
+    <w:uiPriority w:val="99"/>
+    <w:semiHidden/>
+    <w:unhideWhenUsed/>
+    <w:rsid w:val="00191C87"/>
+    <w:rPr>
+      <w:rFonts w:ascii="Courier New" w:eastAsiaTheme="minorEastAsia" w:hAnsi="Courier New" w:cs="Courier New"/>
+      <w:sz w:val="20"/>
+      <w:szCs w:val="20"/>
+    </w:rPr>
+  </w:style>
+  <w:style w:type="character" w:customStyle="1" w:styleId="apple-converted-space">
+    <w:name w:val="apple-converted-space"/>
+    <w:basedOn w:val="DefaultParagraphFont"/>
+    <w:rsid w:val="00191C87"/>
+  </w:style>
+  <w:style w:type="character" w:styleId="Emphasis">
+    <w:name w:val="Emphasis"/>
+    <w:basedOn w:val="DefaultParagraphFont"/>
+    <w:uiPriority w:val="20"/>
+    <w:qFormat/>
+    <w:rsid w:val="00191C87"/>
+    <w:rPr>
+      <w:i/>
+      <w:iCs/>
+    </w:rPr>
+  </w:style>
+  <w:style w:type="paragraph" w:styleId="NormalWeb">
+    <w:name w:val="Normal (Web)"/>
+    <w:basedOn w:val="Normal"/>
+    <w:uiPriority w:val="99"/>
+    <w:semiHidden/>
+    <w:unhideWhenUsed/>
+    <w:rsid w:val="00FA30EF"/>
+    <w:pPr>
+      <w:spacing w:before="100" w:beforeAutospacing="1" w:after="100" w:afterAutospacing="1"/>
+    </w:pPr>
+    <w:rPr>
+      <w:rFonts w:ascii="Times New Roman" w:hAnsi="Times New Roman" w:cs="Times New Roman"/>
+      <w:lang w:val="en-AU"/>
+    </w:rPr>
+  </w:style>
+  <w:style w:type="character" w:styleId="Strong">
+    <w:name w:val="Strong"/>
+    <w:basedOn w:val="DefaultParagraphFont"/>
+    <w:uiPriority w:val="22"/>
+    <w:qFormat/>
+    <w:rsid w:val="00F1556F"/>
+    <w:rPr>
+      <w:b/>
+      <w:bCs/>
+    </w:rPr>
   </w:style>
 </w:styles>
 </file>

</xml_diff>